<commit_message>
changement sur la fiche recette
</commit_message>
<xml_diff>
--- a/Projet1_Switch_Party/Documentation/FIche recette.docx
+++ b/Projet1_Switch_Party/Documentation/FIche recette.docx
@@ -302,10 +302,7 @@
               <w:t>Le joueur branche les câbles sur les bons ports</w:t>
             </w:r>
             <w:r>
-              <w:t xml:space="preserve"> : </w:t>
-            </w:r>
-            <w:r>
-              <w:t>2,3,5,6,11,13,14,16,19,23</w:t>
+              <w:t> : 2,3,5,6,11,13,14,16,19,23</w:t>
             </w:r>
           </w:p>
         </w:tc>
@@ -383,12 +380,7 @@
           </w:tcPr>
           <w:p>
             <w:r>
-              <w:t>L’application affic</w:t>
-            </w:r>
-            <w:bookmarkStart w:id="0" w:name="_GoBack"/>
-            <w:bookmarkEnd w:id="0"/>
-            <w:r>
-              <w:t>he « entrez le mot de passe trouvé sur l’énigme : »</w:t>
+              <w:t>L’application affiche « entrez le mot de passe trouvé sur l’énigme : »</w:t>
             </w:r>
           </w:p>
         </w:tc>
@@ -478,7 +470,10 @@
     </w:tbl>
     <w:p/>
     <w:p/>
-    <w:p/>
+    <w:p>
+      <w:bookmarkStart w:id="0" w:name="_GoBack"/>
+      <w:bookmarkEnd w:id="0"/>
+    </w:p>
     <w:sectPr>
       <w:pgSz w:w="11906" w:h="16838"/>
       <w:pgMar w:top="1417" w:right="1417" w:bottom="1417" w:left="1417" w:header="708" w:footer="708" w:gutter="0"/>
@@ -1297,4 +1292,16 @@
     </a:ext>
   </a:extLst>
 </a:theme>
+</file>
+
+<file path=customXml/item1.xml><?xml version="1.0" encoding="utf-8"?>
+<b:Sources xmlns:b="http://schemas.openxmlformats.org/officeDocument/2006/bibliography" xmlns="http://schemas.openxmlformats.org/officeDocument/2006/bibliography" SelectedStyle="\APASixthEditionOfficeOnline.xsl" StyleName="APA" Version="6"/>
+</file>
+
+<file path=customXml/itemProps1.xml><?xml version="1.0" encoding="utf-8"?>
+<ds:datastoreItem xmlns:ds="http://schemas.openxmlformats.org/officeDocument/2006/customXml" ds:itemID="{4E02508C-D627-4B02-991B-1D869EF8F17B}">
+  <ds:schemaRefs>
+    <ds:schemaRef ds:uri="http://schemas.openxmlformats.org/officeDocument/2006/bibliography"/>
+  </ds:schemaRefs>
+</ds:datastoreItem>
 </file>
</xml_diff>